<commit_message>
Updeitas SKEMOS BEVEIK PASKUTINIS
OPA SKEMA BEVEIK DONE
</commit_message>
<xml_diff>
--- a/Užduotys.docx
+++ b/Užduotys.docx
@@ -80,29 +80,57 @@
           <w:ilvl w:val="0"/>
           <w:numId w:val="2"/>
         </w:numPr>
-      </w:pPr>
-      <w:proofErr w:type="spellStart"/>
-      <w:r>
+        <w:rPr>
+          <w:strike/>
+          <w:highlight w:val="yellow"/>
+        </w:rPr>
+      </w:pPr>
+      <w:proofErr w:type="spellStart"/>
+      <w:r>
+        <w:rPr>
+          <w:strike/>
+          <w:highlight w:val="yellow"/>
+        </w:rPr>
         <w:t>Įdėt</w:t>
       </w:r>
       <w:proofErr w:type="spellEnd"/>
       <w:r>
+        <w:rPr>
+          <w:strike/>
+          <w:highlight w:val="yellow"/>
+        </w:rPr>
         <w:t xml:space="preserve"> </w:t>
       </w:r>
       <w:proofErr w:type="spellStart"/>
       <w:r>
+        <w:rPr>
+          <w:strike/>
+          <w:highlight w:val="yellow"/>
+        </w:rPr>
         <w:t>Zenerio</w:t>
       </w:r>
       <w:proofErr w:type="spellEnd"/>
       <w:r>
+        <w:rPr>
+          <w:strike/>
+          <w:highlight w:val="yellow"/>
+        </w:rPr>
         <w:t xml:space="preserve"> diodus, </w:t>
       </w:r>
       <w:proofErr w:type="spellStart"/>
       <w:r>
+        <w:rPr>
+          <w:strike/>
+          <w:highlight w:val="yellow"/>
+        </w:rPr>
         <w:t>viršįtampiams</w:t>
       </w:r>
       <w:proofErr w:type="spellEnd"/>
       <w:r>
+        <w:rPr>
+          <w:strike/>
+          <w:highlight w:val="yellow"/>
+        </w:rPr>
         <w:t xml:space="preserve"> ant L9637 VS ir VCC pinų;</w:t>
       </w:r>
     </w:p>
@@ -177,45 +205,89 @@
           <w:ilvl w:val="0"/>
           <w:numId w:val="2"/>
         </w:numPr>
-      </w:pPr>
-      <w:proofErr w:type="spellStart"/>
-      <w:r>
+        <w:rPr>
+          <w:strike/>
+          <w:highlight w:val="yellow"/>
+        </w:rPr>
+      </w:pPr>
+      <w:proofErr w:type="spellStart"/>
+      <w:r>
+        <w:rPr>
+          <w:strike/>
+          <w:highlight w:val="yellow"/>
+        </w:rPr>
         <w:t>Įdėt</w:t>
       </w:r>
       <w:proofErr w:type="spellEnd"/>
       <w:r>
+        <w:rPr>
+          <w:strike/>
+          <w:highlight w:val="yellow"/>
+        </w:rPr>
         <w:t xml:space="preserve"> USB </w:t>
       </w:r>
       <w:proofErr w:type="spellStart"/>
       <w:r>
+        <w:rPr>
+          <w:strike/>
+          <w:highlight w:val="yellow"/>
+        </w:rPr>
         <w:t>micro</w:t>
       </w:r>
       <w:proofErr w:type="spellEnd"/>
       <w:r>
+        <w:rPr>
+          <w:strike/>
+          <w:highlight w:val="yellow"/>
+        </w:rPr>
         <w:t xml:space="preserve"> arba USB-C, kuris bus naudojamas </w:t>
       </w:r>
       <w:proofErr w:type="spellStart"/>
       <w:r>
+        <w:rPr>
+          <w:strike/>
+          <w:highlight w:val="yellow"/>
+        </w:rPr>
         <w:t>užmaitint</w:t>
       </w:r>
       <w:proofErr w:type="spellEnd"/>
       <w:r>
+        <w:rPr>
+          <w:strike/>
+          <w:highlight w:val="yellow"/>
+        </w:rPr>
         <w:t xml:space="preserve"> </w:t>
       </w:r>
       <w:proofErr w:type="spellStart"/>
       <w:r>
+        <w:rPr>
+          <w:strike/>
+          <w:highlight w:val="yellow"/>
+        </w:rPr>
         <w:t>boardą</w:t>
       </w:r>
       <w:proofErr w:type="spellEnd"/>
       <w:r>
+        <w:rPr>
+          <w:strike/>
+          <w:highlight w:val="yellow"/>
+        </w:rPr>
         <w:t xml:space="preserve">, kai </w:t>
       </w:r>
       <w:proofErr w:type="spellStart"/>
       <w:r>
+        <w:rPr>
+          <w:strike/>
+          <w:highlight w:val="yellow"/>
+        </w:rPr>
         <w:t>bootloadinsim</w:t>
       </w:r>
       <w:proofErr w:type="spellEnd"/>
       <w:r>
+        <w:rPr>
+          <w:strike/>
+          <w:highlight w:val="yellow"/>
+        </w:rPr>
         <w:t>;</w:t>
       </w:r>
     </w:p>
@@ -383,8 +455,16 @@
           <w:ilvl w:val="0"/>
           <w:numId w:val="2"/>
         </w:numPr>
-      </w:pPr>
-      <w:r>
+        <w:rPr>
+          <w:strike/>
+          <w:highlight w:val="yellow"/>
+        </w:rPr>
+      </w:pPr>
+      <w:r>
+        <w:rPr>
+          <w:strike/>
+          <w:highlight w:val="yellow"/>
+        </w:rPr>
         <w:t>Pakeisti L7805CV konverteri į SMD tipo;</w:t>
       </w:r>
     </w:p>
@@ -498,24 +578,48 @@
           <w:ilvl w:val="0"/>
           <w:numId w:val="2"/>
         </w:numPr>
-      </w:pPr>
-      <w:r>
+        <w:rPr>
+          <w:strike/>
+          <w:highlight w:val="yellow"/>
+        </w:rPr>
+      </w:pPr>
+      <w:r>
+        <w:rPr>
+          <w:strike/>
+          <w:highlight w:val="yellow"/>
+        </w:rPr>
         <w:t xml:space="preserve">Visus komponentus </w:t>
       </w:r>
       <w:proofErr w:type="spellStart"/>
       <w:r>
+        <w:rPr>
+          <w:strike/>
+          <w:highlight w:val="yellow"/>
+        </w:rPr>
         <w:t>naudot</w:t>
       </w:r>
       <w:proofErr w:type="spellEnd"/>
       <w:r>
+        <w:rPr>
+          <w:strike/>
+          <w:highlight w:val="yellow"/>
+        </w:rPr>
         <w:t xml:space="preserve"> SMD ir </w:t>
       </w:r>
       <w:proofErr w:type="spellStart"/>
       <w:r>
+        <w:rPr>
+          <w:strike/>
+          <w:highlight w:val="yellow"/>
+        </w:rPr>
         <w:t>sukelt</w:t>
       </w:r>
       <w:proofErr w:type="spellEnd"/>
       <w:r>
+        <w:rPr>
+          <w:strike/>
+          <w:highlight w:val="yellow"/>
+        </w:rPr>
         <w:t xml:space="preserve"> į bendras projekto bibliotekas;</w:t>
       </w:r>
     </w:p>
@@ -850,6 +954,519 @@
           <w:highlight w:val="yellow"/>
         </w:rPr>
         <w:t>.</w:t>
+      </w:r>
+    </w:p>
+    <w:p>
+      <w:pPr>
+        <w:pStyle w:val="ListParagraph"/>
+        <w:numPr>
+          <w:ilvl w:val="0"/>
+          <w:numId w:val="2"/>
+        </w:numPr>
+        <w:rPr>
+          <w:strike/>
+          <w:highlight w:val="yellow"/>
+        </w:rPr>
+      </w:pPr>
+      <w:proofErr w:type="spellStart"/>
+      <w:r>
+        <w:rPr>
+          <w:strike/>
+          <w:highlight w:val="yellow"/>
+        </w:rPr>
+        <w:t>Capacitoriai</w:t>
+      </w:r>
+      <w:proofErr w:type="spellEnd"/>
+      <w:r>
+        <w:rPr>
+          <w:strike/>
+          <w:highlight w:val="yellow"/>
+        </w:rPr>
+        <w:t xml:space="preserve"> surasti:</w:t>
+      </w:r>
+    </w:p>
+    <w:p>
+      <w:pPr>
+        <w:pStyle w:val="ListParagraph"/>
+        <w:numPr>
+          <w:ilvl w:val="1"/>
+          <w:numId w:val="2"/>
+        </w:numPr>
+        <w:rPr>
+          <w:strike/>
+          <w:highlight w:val="yellow"/>
+        </w:rPr>
+      </w:pPr>
+      <w:r>
+        <w:rPr>
+          <w:strike/>
+          <w:highlight w:val="yellow"/>
+        </w:rPr>
+        <w:t xml:space="preserve">100 </w:t>
+      </w:r>
+      <w:proofErr w:type="spellStart"/>
+      <w:r>
+        <w:rPr>
+          <w:strike/>
+          <w:highlight w:val="yellow"/>
+        </w:rPr>
+        <w:t>nF</w:t>
+      </w:r>
+      <w:proofErr w:type="spellEnd"/>
+    </w:p>
+    <w:p>
+      <w:pPr>
+        <w:pStyle w:val="ListParagraph"/>
+        <w:numPr>
+          <w:ilvl w:val="1"/>
+          <w:numId w:val="2"/>
+        </w:numPr>
+        <w:rPr>
+          <w:strike/>
+          <w:highlight w:val="yellow"/>
+        </w:rPr>
+      </w:pPr>
+      <w:r>
+        <w:rPr>
+          <w:strike/>
+          <w:highlight w:val="yellow"/>
+        </w:rPr>
+        <w:t xml:space="preserve">10 </w:t>
+      </w:r>
+      <w:proofErr w:type="spellStart"/>
+      <w:r>
+        <w:rPr>
+          <w:strike/>
+          <w:highlight w:val="yellow"/>
+        </w:rPr>
+        <w:t>uF</w:t>
+      </w:r>
+      <w:proofErr w:type="spellEnd"/>
+    </w:p>
+    <w:p>
+      <w:pPr>
+        <w:pStyle w:val="ListParagraph"/>
+        <w:numPr>
+          <w:ilvl w:val="1"/>
+          <w:numId w:val="2"/>
+        </w:numPr>
+        <w:rPr>
+          <w:strike/>
+          <w:highlight w:val="yellow"/>
+        </w:rPr>
+      </w:pPr>
+      <w:r>
+        <w:rPr>
+          <w:strike/>
+          <w:highlight w:val="yellow"/>
+        </w:rPr>
+        <w:t xml:space="preserve">330 </w:t>
+      </w:r>
+      <w:proofErr w:type="spellStart"/>
+      <w:r>
+        <w:rPr>
+          <w:strike/>
+          <w:highlight w:val="yellow"/>
+        </w:rPr>
+        <w:t>nF</w:t>
+      </w:r>
+      <w:proofErr w:type="spellEnd"/>
+    </w:p>
+    <w:p>
+      <w:pPr>
+        <w:pStyle w:val="ListParagraph"/>
+        <w:numPr>
+          <w:ilvl w:val="0"/>
+          <w:numId w:val="2"/>
+        </w:numPr>
+        <w:rPr>
+          <w:strike/>
+          <w:highlight w:val="yellow"/>
+        </w:rPr>
+      </w:pPr>
+      <w:proofErr w:type="spellStart"/>
+      <w:r>
+        <w:rPr>
+          <w:strike/>
+          <w:highlight w:val="yellow"/>
+        </w:rPr>
+        <w:t>Surasyti</w:t>
+      </w:r>
+      <w:proofErr w:type="spellEnd"/>
+      <w:r>
+        <w:rPr>
+          <w:strike/>
+          <w:highlight w:val="yellow"/>
+        </w:rPr>
+        <w:t xml:space="preserve"> parametrus:</w:t>
+      </w:r>
+    </w:p>
+    <w:p>
+      <w:pPr>
+        <w:pStyle w:val="ListParagraph"/>
+        <w:numPr>
+          <w:ilvl w:val="1"/>
+          <w:numId w:val="2"/>
+        </w:numPr>
+        <w:rPr>
+          <w:strike/>
+          <w:highlight w:val="yellow"/>
+        </w:rPr>
+      </w:pPr>
+      <w:r>
+        <w:rPr>
+          <w:strike/>
+          <w:highlight w:val="yellow"/>
+        </w:rPr>
+        <w:t>RES 100</w:t>
+      </w:r>
+    </w:p>
+    <w:p>
+      <w:pPr>
+        <w:pStyle w:val="ListParagraph"/>
+        <w:numPr>
+          <w:ilvl w:val="1"/>
+          <w:numId w:val="2"/>
+        </w:numPr>
+        <w:rPr>
+          <w:strike/>
+          <w:highlight w:val="yellow"/>
+        </w:rPr>
+      </w:pPr>
+      <w:r>
+        <w:rPr>
+          <w:strike/>
+          <w:highlight w:val="yellow"/>
+        </w:rPr>
+        <w:t>RES 1K</w:t>
+      </w:r>
+    </w:p>
+    <w:p>
+      <w:pPr>
+        <w:pStyle w:val="ListParagraph"/>
+        <w:numPr>
+          <w:ilvl w:val="1"/>
+          <w:numId w:val="2"/>
+        </w:numPr>
+        <w:rPr>
+          <w:strike/>
+          <w:highlight w:val="yellow"/>
+        </w:rPr>
+      </w:pPr>
+      <w:r>
+        <w:rPr>
+          <w:strike/>
+          <w:highlight w:val="yellow"/>
+        </w:rPr>
+        <w:t>RES 510</w:t>
+      </w:r>
+    </w:p>
+    <w:p>
+      <w:pPr>
+        <w:pStyle w:val="ListParagraph"/>
+        <w:numPr>
+          <w:ilvl w:val="1"/>
+          <w:numId w:val="2"/>
+        </w:numPr>
+        <w:rPr>
+          <w:strike/>
+          <w:highlight w:val="yellow"/>
+        </w:rPr>
+      </w:pPr>
+      <w:r>
+        <w:rPr>
+          <w:strike/>
+          <w:highlight w:val="yellow"/>
+        </w:rPr>
+        <w:t>CAP 100nF</w:t>
+      </w:r>
+    </w:p>
+    <w:p>
+      <w:pPr>
+        <w:pStyle w:val="ListParagraph"/>
+        <w:numPr>
+          <w:ilvl w:val="1"/>
+          <w:numId w:val="2"/>
+        </w:numPr>
+        <w:rPr>
+          <w:strike/>
+          <w:highlight w:val="yellow"/>
+        </w:rPr>
+      </w:pPr>
+      <w:r>
+        <w:rPr>
+          <w:strike/>
+          <w:highlight w:val="yellow"/>
+        </w:rPr>
+        <w:t>CAP 330nF</w:t>
+      </w:r>
+    </w:p>
+    <w:p>
+      <w:pPr>
+        <w:pStyle w:val="ListParagraph"/>
+        <w:numPr>
+          <w:ilvl w:val="1"/>
+          <w:numId w:val="2"/>
+        </w:numPr>
+        <w:rPr>
+          <w:strike/>
+          <w:highlight w:val="yellow"/>
+        </w:rPr>
+      </w:pPr>
+      <w:r>
+        <w:rPr>
+          <w:strike/>
+          <w:highlight w:val="yellow"/>
+        </w:rPr>
+        <w:t>CAP 1uF</w:t>
+      </w:r>
+    </w:p>
+    <w:p>
+      <w:pPr>
+        <w:pStyle w:val="ListParagraph"/>
+        <w:numPr>
+          <w:ilvl w:val="1"/>
+          <w:numId w:val="2"/>
+        </w:numPr>
+        <w:rPr>
+          <w:strike/>
+          <w:highlight w:val="yellow"/>
+        </w:rPr>
+      </w:pPr>
+      <w:r>
+        <w:rPr>
+          <w:strike/>
+          <w:highlight w:val="yellow"/>
+        </w:rPr>
+        <w:t>CAP 10uF</w:t>
+      </w:r>
+    </w:p>
+    <w:p>
+      <w:pPr>
+        <w:pStyle w:val="ListParagraph"/>
+        <w:numPr>
+          <w:ilvl w:val="1"/>
+          <w:numId w:val="2"/>
+        </w:numPr>
+        <w:rPr>
+          <w:strike/>
+          <w:highlight w:val="yellow"/>
+        </w:rPr>
+      </w:pPr>
+      <w:r>
+        <w:rPr>
+          <w:strike/>
+          <w:highlight w:val="yellow"/>
+        </w:rPr>
+        <w:t>LED</w:t>
+      </w:r>
+    </w:p>
+    <w:p>
+      <w:pPr>
+        <w:pStyle w:val="ListParagraph"/>
+        <w:numPr>
+          <w:ilvl w:val="1"/>
+          <w:numId w:val="2"/>
+        </w:numPr>
+        <w:rPr>
+          <w:strike/>
+          <w:highlight w:val="yellow"/>
+        </w:rPr>
+      </w:pPr>
+      <w:r>
+        <w:rPr>
+          <w:strike/>
+          <w:highlight w:val="yellow"/>
+        </w:rPr>
+        <w:t>ZENON 5V</w:t>
+      </w:r>
+    </w:p>
+    <w:p>
+      <w:pPr>
+        <w:pStyle w:val="ListParagraph"/>
+        <w:numPr>
+          <w:ilvl w:val="1"/>
+          <w:numId w:val="2"/>
+        </w:numPr>
+        <w:rPr>
+          <w:strike/>
+          <w:highlight w:val="yellow"/>
+        </w:rPr>
+      </w:pPr>
+      <w:r>
+        <w:rPr>
+          <w:strike/>
+          <w:highlight w:val="yellow"/>
+        </w:rPr>
+        <w:t>ZENON 20V</w:t>
+      </w:r>
+    </w:p>
+    <w:p>
+      <w:pPr>
+        <w:pStyle w:val="ListParagraph"/>
+        <w:numPr>
+          <w:ilvl w:val="1"/>
+          <w:numId w:val="2"/>
+        </w:numPr>
+        <w:rPr>
+          <w:strike/>
+          <w:highlight w:val="yellow"/>
+        </w:rPr>
+      </w:pPr>
+      <w:r>
+        <w:rPr>
+          <w:strike/>
+          <w:highlight w:val="yellow"/>
+        </w:rPr>
+        <w:t>STM32G0</w:t>
+      </w:r>
+    </w:p>
+    <w:p>
+      <w:pPr>
+        <w:pStyle w:val="ListParagraph"/>
+        <w:numPr>
+          <w:ilvl w:val="1"/>
+          <w:numId w:val="2"/>
+        </w:numPr>
+        <w:rPr>
+          <w:strike/>
+          <w:highlight w:val="yellow"/>
+        </w:rPr>
+      </w:pPr>
+      <w:proofErr w:type="spellStart"/>
+      <w:r>
+        <w:rPr>
+          <w:strike/>
+          <w:highlight w:val="yellow"/>
+        </w:rPr>
+        <w:t>Connector</w:t>
+      </w:r>
+      <w:proofErr w:type="spellEnd"/>
+    </w:p>
+    <w:p>
+      <w:pPr>
+        <w:pStyle w:val="ListParagraph"/>
+        <w:numPr>
+          <w:ilvl w:val="1"/>
+          <w:numId w:val="2"/>
+        </w:numPr>
+        <w:rPr>
+          <w:strike/>
+          <w:highlight w:val="yellow"/>
+        </w:rPr>
+      </w:pPr>
+      <w:r>
+        <w:rPr>
+          <w:strike/>
+          <w:highlight w:val="yellow"/>
+        </w:rPr>
+        <w:t>L7805ABD2T-TR</w:t>
+      </w:r>
+    </w:p>
+    <w:p>
+      <w:pPr>
+        <w:pStyle w:val="ListParagraph"/>
+        <w:numPr>
+          <w:ilvl w:val="1"/>
+          <w:numId w:val="2"/>
+        </w:numPr>
+        <w:rPr>
+          <w:strike/>
+          <w:highlight w:val="yellow"/>
+        </w:rPr>
+      </w:pPr>
+      <w:r>
+        <w:rPr>
+          <w:strike/>
+          <w:highlight w:val="yellow"/>
+        </w:rPr>
+        <w:t>LM1117MP-3.3/NOPB</w:t>
+      </w:r>
+      <w:r>
+        <w:rPr>
+          <w:strike/>
+          <w:highlight w:val="yellow"/>
+        </w:rPr>
+        <w:t xml:space="preserve"> </w:t>
+      </w:r>
+    </w:p>
+    <w:p>
+      <w:pPr>
+        <w:pStyle w:val="ListParagraph"/>
+        <w:numPr>
+          <w:ilvl w:val="1"/>
+          <w:numId w:val="2"/>
+        </w:numPr>
+        <w:rPr>
+          <w:strike/>
+        </w:rPr>
+      </w:pPr>
+      <w:r>
+        <w:rPr>
+          <w:strike/>
+          <w:highlight w:val="yellow"/>
+        </w:rPr>
+        <w:t>L9637D013TR</w:t>
+      </w:r>
+    </w:p>
+    <w:p>
+      <w:pPr>
+        <w:pStyle w:val="ListParagraph"/>
+        <w:numPr>
+          <w:ilvl w:val="1"/>
+          <w:numId w:val="2"/>
+        </w:numPr>
+        <w:rPr>
+          <w:strike/>
+          <w:highlight w:val="yellow"/>
+        </w:rPr>
+      </w:pPr>
+      <w:r>
+        <w:rPr>
+          <w:strike/>
+          <w:highlight w:val="yellow"/>
+        </w:rPr>
+        <w:t>BM20</w:t>
+      </w:r>
+    </w:p>
+    <w:p>
+      <w:pPr>
+        <w:pStyle w:val="ListParagraph"/>
+        <w:numPr>
+          <w:ilvl w:val="1"/>
+          <w:numId w:val="2"/>
+        </w:numPr>
+        <w:rPr>
+          <w:strike/>
+          <w:highlight w:val="yellow"/>
+        </w:rPr>
+      </w:pPr>
+      <w:r>
+        <w:rPr>
+          <w:strike/>
+          <w:highlight w:val="yellow"/>
+        </w:rPr>
+        <w:t>DIODAI</w:t>
+      </w:r>
+    </w:p>
+    <w:p>
+      <w:pPr>
+        <w:pStyle w:val="ListParagraph"/>
+        <w:numPr>
+          <w:ilvl w:val="1"/>
+          <w:numId w:val="2"/>
+        </w:numPr>
+        <w:rPr>
+          <w:strike/>
+          <w:highlight w:val="yellow"/>
+        </w:rPr>
+      </w:pPr>
+      <w:r>
+        <w:rPr>
+          <w:strike/>
+          <w:highlight w:val="yellow"/>
+        </w:rPr>
+        <w:t>MYGTUKAS</w:t>
       </w:r>
     </w:p>
     <w:sectPr>

</xml_diff>